<commit_message>
Mise a jour du labo 1
</commit_message>
<xml_diff>
--- a/web/static/exos/420_4D5_R01_labo_Partie_1_v2.docx
+++ b/web/static/exos/420_4D5_R01_labo_Partie_1_v2.docx
@@ -1,6 +1,6 @@
 
 <file path=word/document.xml><?xml version="1.0" encoding="utf-8"?>
-<w:document xmlns:wpc="http://schemas.microsoft.com/office/word/2010/wordprocessingCanvas" xmlns:cx="http://schemas.microsoft.com/office/drawing/2014/chartex" xmlns:cx1="http://schemas.microsoft.com/office/drawing/2015/9/8/chartex" xmlns:cx2="http://schemas.microsoft.com/office/drawing/2015/10/21/chartex" xmlns:cx3="http://schemas.microsoft.com/office/drawing/2016/5/9/chartex" xmlns:cx4="http://schemas.microsoft.com/office/drawing/2016/5/10/chartex" xmlns:cx5="http://schemas.microsoft.com/office/drawing/2016/5/11/chartex" xmlns:cx6="http://schemas.microsoft.com/office/drawing/2016/5/12/chartex" xmlns:cx7="http://schemas.microsoft.com/office/drawing/2016/5/13/chartex" xmlns:cx8="http://schemas.microsoft.com/office/drawing/2016/5/14/chartex" xmlns:mc="http://schemas.openxmlformats.org/markup-compatibility/2006" xmlns:aink="http://schemas.microsoft.com/office/drawing/2016/ink" xmlns:am3d="http://schemas.microsoft.com/office/drawing/2017/model3d" xmlns:o="urn:schemas-microsoft-com:office:office" xmlns:oel="http://schemas.microsoft.com/office/2019/extlst" xmlns:r="http://schemas.openxmlformats.org/officeDocument/2006/relationships" xmlns:m="http://schemas.openxmlformats.org/officeDocument/2006/math" xmlns:v="urn:schemas-microsoft-com:vml" xmlns:wp14="http://schemas.microsoft.com/office/word/2010/wordprocessingDrawing" xmlns:wp="http://schemas.openxmlformats.org/drawingml/2006/wordprocessingDrawing" xmlns:w10="urn:schemas-microsoft-com:office:word" xmlns:w="http://schemas.openxmlformats.org/wordprocessingml/2006/main" xmlns:w14="http://schemas.microsoft.com/office/word/2010/wordml" xmlns:w15="http://schemas.microsoft.com/office/word/2012/wordml" xmlns:w16cex="http://schemas.microsoft.com/office/word/2018/wordml/cex" xmlns:w16cid="http://schemas.microsoft.com/office/word/2016/wordml/cid" xmlns:w16="http://schemas.microsoft.com/office/word/2018/wordml" xmlns:w16du="http://schemas.microsoft.com/office/word/2023/wordml/word16du" xmlns:w16sdtdh="http://schemas.microsoft.com/office/word/2020/wordml/sdtdatahash" xmlns:w16se="http://schemas.microsoft.com/office/word/2015/wordml/symex" xmlns:wpg="http://schemas.microsoft.com/office/word/2010/wordprocessingGroup" xmlns:wpi="http://schemas.microsoft.com/office/word/2010/wordprocessingInk" xmlns:wne="http://schemas.microsoft.com/office/word/2006/wordml" xmlns:wps="http://schemas.microsoft.com/office/word/2010/wordprocessingShape" mc:Ignorable="w14 w15 w16se w16cid w16 w16cex w16sdtdh w16du wp14">
+<w:document xmlns:wpc="http://schemas.microsoft.com/office/word/2010/wordprocessingCanvas" xmlns:cx="http://schemas.microsoft.com/office/drawing/2014/chartex" xmlns:cx1="http://schemas.microsoft.com/office/drawing/2015/9/8/chartex" xmlns:cx2="http://schemas.microsoft.com/office/drawing/2015/10/21/chartex" xmlns:cx3="http://schemas.microsoft.com/office/drawing/2016/5/9/chartex" xmlns:cx4="http://schemas.microsoft.com/office/drawing/2016/5/10/chartex" xmlns:cx5="http://schemas.microsoft.com/office/drawing/2016/5/11/chartex" xmlns:cx6="http://schemas.microsoft.com/office/drawing/2016/5/12/chartex" xmlns:cx7="http://schemas.microsoft.com/office/drawing/2016/5/13/chartex" xmlns:cx8="http://schemas.microsoft.com/office/drawing/2016/5/14/chartex" xmlns:mc="http://schemas.openxmlformats.org/markup-compatibility/2006" xmlns:aink="http://schemas.microsoft.com/office/drawing/2016/ink" xmlns:am3d="http://schemas.microsoft.com/office/drawing/2017/model3d" xmlns:o="urn:schemas-microsoft-com:office:office" xmlns:oel="http://schemas.microsoft.com/office/2019/extlst" xmlns:r="http://schemas.openxmlformats.org/officeDocument/2006/relationships" xmlns:m="http://schemas.openxmlformats.org/officeDocument/2006/math" xmlns:v="urn:schemas-microsoft-com:vml" xmlns:wp14="http://schemas.microsoft.com/office/word/2010/wordprocessingDrawing" xmlns:wp="http://schemas.openxmlformats.org/drawingml/2006/wordprocessingDrawing" xmlns:w10="urn:schemas-microsoft-com:office:word" xmlns:w="http://schemas.openxmlformats.org/wordprocessingml/2006/main" xmlns:w14="http://schemas.microsoft.com/office/word/2010/wordml" xmlns:w15="http://schemas.microsoft.com/office/word/2012/wordml" xmlns:w16cex="http://schemas.microsoft.com/office/word/2018/wordml/cex" xmlns:w16cid="http://schemas.microsoft.com/office/word/2016/wordml/cid" xmlns:w16="http://schemas.microsoft.com/office/word/2018/wordml" xmlns:w16du="http://schemas.microsoft.com/office/word/2023/wordml/word16du" xmlns:w16sdtdh="http://schemas.microsoft.com/office/word/2020/wordml/sdtdatahash" xmlns:w16se="http://schemas.microsoft.com/office/word/2015/wordml/symex" xmlns:wpg="http://schemas.microsoft.com/office/word/2010/wordprocessingGroup" xmlns:wpi="http://schemas.microsoft.com/office/word/2010/wordprocessingInk" xmlns:wne="http://schemas.microsoft.com/office/word/2006/wordml" xmlns:wps="http://schemas.microsoft.com/office/word/2010/wordprocessingShape" xmlns:a="http://schemas.openxmlformats.org/drawingml/2006/main" xmlns:pic="http://schemas.openxmlformats.org/drawingml/2006/picture" mc:Ignorable="w14 w15 w16se w16cid w16 w16cex w16sdtdh w16du wp14">
   <w:body>
     <w:p>
       <w:pPr>
@@ -132,7 +132,7 @@
           <mc:AlternateContent>
             <mc:Choice Requires="w16se"/>
             <mc:Fallback>
-              <w:rFonts w:ascii="Segoe UI Emoji" w:eastAsia="Segoe UI Emoji" w:hAnsi="Segoe UI Emoji" w:cs="Segoe UI Emoji"/>
+              <w:rFonts w:ascii="Segoe UI Emoji" w:hAnsi="Segoe UI Emoji" w:eastAsia="Segoe UI Emoji" w:cs="Segoe UI Emoji"/>
             </mc:Fallback>
           </mc:AlternateContent>
           <w:b/>
@@ -185,7 +185,7 @@
           <mc:AlternateContent>
             <mc:Choice Requires="w16se"/>
             <mc:Fallback>
-              <w:rFonts w:ascii="Segoe UI Emoji" w:eastAsia="Segoe UI Emoji" w:hAnsi="Segoe UI Emoji" w:cs="Segoe UI Emoji"/>
+              <w:rFonts w:ascii="Segoe UI Emoji" w:hAnsi="Segoe UI Emoji" w:eastAsia="Segoe UI Emoji" w:cs="Segoe UI Emoji"/>
             </mc:Fallback>
           </mc:AlternateContent>
         </w:rPr>
@@ -256,19 +256,31 @@
           <w:numId w:val="1"/>
         </w:numPr>
         <w:spacing w:after="0" w:line="240" w:lineRule="auto"/>
-      </w:pPr>
-      <w:r>
+        <w:rPr/>
+      </w:pPr>
+      <w:r>
+        <w:rPr/>
         <w:t xml:space="preserve">Dans ces modèles choisissez </w:t>
       </w:r>
       <w:r>
         <w:rPr>
-          <w:b/>
-          <w:bCs/>
+          <w:b w:val="1"/>
+          <w:bCs w:val="1"/>
           <w:color w:val="7383D1"/>
           <w:sz w:val="28"/>
           <w:szCs w:val="28"/>
         </w:rPr>
-        <w:t>Notation UML</w:t>
+        <w:t>Classe</w:t>
+      </w:r>
+      <w:r>
+        <w:rPr>
+          <w:b w:val="1"/>
+          <w:bCs w:val="1"/>
+          <w:color w:val="7383D1"/>
+          <w:sz w:val="28"/>
+          <w:szCs w:val="28"/>
+        </w:rPr>
+        <w:t xml:space="preserve"> UML</w:t>
       </w:r>
     </w:p>
     <w:p>
@@ -394,7 +406,7 @@
           <mc:AlternateContent>
             <mc:Choice Requires="w16se"/>
             <mc:Fallback>
-              <w:rFonts w:ascii="Segoe UI Emoji" w:eastAsia="Segoe UI Emoji" w:hAnsi="Segoe UI Emoji" w:cs="Segoe UI Emoji"/>
+              <w:rFonts w:ascii="Segoe UI Emoji" w:hAnsi="Segoe UI Emoji" w:eastAsia="Segoe UI Emoji" w:cs="Segoe UI Emoji"/>
             </mc:Fallback>
           </mc:AlternateContent>
           <w:b/>
@@ -414,7 +426,7 @@
           <mc:AlternateContent>
             <mc:Choice Requires="w16se"/>
             <mc:Fallback>
-              <w:rFonts w:ascii="Segoe UI Emoji" w:eastAsia="Segoe UI Emoji" w:hAnsi="Segoe UI Emoji" w:cs="Segoe UI Emoji"/>
+              <w:rFonts w:ascii="Segoe UI Emoji" w:hAnsi="Segoe UI Emoji" w:eastAsia="Segoe UI Emoji" w:cs="Segoe UI Emoji"/>
             </mc:Fallback>
           </mc:AlternateContent>
           <w:b/>
@@ -672,7 +684,7 @@
       <w:r>
         <w:t xml:space="preserve"> </w:t>
       </w:r>
-      <w:bookmarkStart w:id="0" w:name="_Hlk188285496"/>
+      <w:bookmarkStart w:name="_Hlk188285496" w:id="0"/>
       <w:r>
         <w:br/>
       </w:r>
@@ -833,7 +845,7 @@
           <mc:AlternateContent>
             <mc:Choice Requires="w16se"/>
             <mc:Fallback>
-              <w:rFonts w:ascii="Segoe UI Emoji" w:eastAsia="Segoe UI Emoji" w:hAnsi="Segoe UI Emoji" w:cs="Segoe UI Emoji"/>
+              <w:rFonts w:ascii="Segoe UI Emoji" w:hAnsi="Segoe UI Emoji" w:eastAsia="Segoe UI Emoji" w:cs="Segoe UI Emoji"/>
             </mc:Fallback>
           </mc:AlternateContent>
           <w:b/>
@@ -853,7 +865,7 @@
           <mc:AlternateContent>
             <mc:Choice Requires="w16se"/>
             <mc:Fallback>
-              <w:rFonts w:ascii="Segoe UI Emoji" w:eastAsia="Segoe UI Emoji" w:hAnsi="Segoe UI Emoji" w:cs="Segoe UI Emoji"/>
+              <w:rFonts w:ascii="Segoe UI Emoji" w:hAnsi="Segoe UI Emoji" w:eastAsia="Segoe UI Emoji" w:cs="Segoe UI Emoji"/>
             </mc:Fallback>
           </mc:AlternateContent>
           <w:b/>
@@ -1356,7 +1368,7 @@
     </w:p>
     <w:sectPr>
       <w:headerReference w:type="default" r:id="rId8"/>
-      <w:pgSz w:w="12240" w:h="15840"/>
+      <w:pgSz w:w="12240" w:h="15840" w:orient="portrait"/>
       <w:pgMar w:top="1134" w:right="1134" w:bottom="1134" w:left="1134" w:header="567" w:footer="709" w:gutter="0"/>
       <w:cols w:space="708"/>
       <w:docGrid w:linePitch="360"/>
@@ -1416,7 +1428,7 @@
 </file>
 
 <file path=word/header1.xml><?xml version="1.0" encoding="utf-8"?>
-<w:hdr xmlns:wpc="http://schemas.microsoft.com/office/word/2010/wordprocessingCanvas" xmlns:cx="http://schemas.microsoft.com/office/drawing/2014/chartex" xmlns:cx1="http://schemas.microsoft.com/office/drawing/2015/9/8/chartex" xmlns:cx2="http://schemas.microsoft.com/office/drawing/2015/10/21/chartex" xmlns:cx3="http://schemas.microsoft.com/office/drawing/2016/5/9/chartex" xmlns:cx4="http://schemas.microsoft.com/office/drawing/2016/5/10/chartex" xmlns:cx5="http://schemas.microsoft.com/office/drawing/2016/5/11/chartex" xmlns:cx6="http://schemas.microsoft.com/office/drawing/2016/5/12/chartex" xmlns:cx7="http://schemas.microsoft.com/office/drawing/2016/5/13/chartex" xmlns:cx8="http://schemas.microsoft.com/office/drawing/2016/5/14/chartex" xmlns:mc="http://schemas.openxmlformats.org/markup-compatibility/2006" xmlns:aink="http://schemas.microsoft.com/office/drawing/2016/ink" xmlns:am3d="http://schemas.microsoft.com/office/drawing/2017/model3d" xmlns:o="urn:schemas-microsoft-com:office:office" xmlns:oel="http://schemas.microsoft.com/office/2019/extlst" xmlns:r="http://schemas.openxmlformats.org/officeDocument/2006/relationships" xmlns:m="http://schemas.openxmlformats.org/officeDocument/2006/math" xmlns:v="urn:schemas-microsoft-com:vml" xmlns:wp14="http://schemas.microsoft.com/office/word/2010/wordprocessingDrawing" xmlns:wp="http://schemas.openxmlformats.org/drawingml/2006/wordprocessingDrawing" xmlns:w10="urn:schemas-microsoft-com:office:word" xmlns:w="http://schemas.openxmlformats.org/wordprocessingml/2006/main" xmlns:w14="http://schemas.microsoft.com/office/word/2010/wordml" xmlns:w15="http://schemas.microsoft.com/office/word/2012/wordml" xmlns:w16cex="http://schemas.microsoft.com/office/word/2018/wordml/cex" xmlns:w16cid="http://schemas.microsoft.com/office/word/2016/wordml/cid" xmlns:w16="http://schemas.microsoft.com/office/word/2018/wordml" xmlns:w16du="http://schemas.microsoft.com/office/word/2023/wordml/word16du" xmlns:w16sdtdh="http://schemas.microsoft.com/office/word/2020/wordml/sdtdatahash" xmlns:w16se="http://schemas.microsoft.com/office/word/2015/wordml/symex" xmlns:wpg="http://schemas.microsoft.com/office/word/2010/wordprocessingGroup" xmlns:wpi="http://schemas.microsoft.com/office/word/2010/wordprocessingInk" xmlns:wne="http://schemas.microsoft.com/office/word/2006/wordml" xmlns:wps="http://schemas.microsoft.com/office/word/2010/wordprocessingShape" mc:Ignorable="w14 w15 w16se w16cid w16 w16cex w16sdtdh w16du wp14">
+<w:hdr xmlns:wpc="http://schemas.microsoft.com/office/word/2010/wordprocessingCanvas" xmlns:cx="http://schemas.microsoft.com/office/drawing/2014/chartex" xmlns:cx1="http://schemas.microsoft.com/office/drawing/2015/9/8/chartex" xmlns:cx2="http://schemas.microsoft.com/office/drawing/2015/10/21/chartex" xmlns:cx3="http://schemas.microsoft.com/office/drawing/2016/5/9/chartex" xmlns:cx4="http://schemas.microsoft.com/office/drawing/2016/5/10/chartex" xmlns:cx5="http://schemas.microsoft.com/office/drawing/2016/5/11/chartex" xmlns:cx6="http://schemas.microsoft.com/office/drawing/2016/5/12/chartex" xmlns:cx7="http://schemas.microsoft.com/office/drawing/2016/5/13/chartex" xmlns:cx8="http://schemas.microsoft.com/office/drawing/2016/5/14/chartex" xmlns:mc="http://schemas.openxmlformats.org/markup-compatibility/2006" xmlns:aink="http://schemas.microsoft.com/office/drawing/2016/ink" xmlns:am3d="http://schemas.microsoft.com/office/drawing/2017/model3d" xmlns:o="urn:schemas-microsoft-com:office:office" xmlns:oel="http://schemas.microsoft.com/office/2019/extlst" xmlns:r="http://schemas.openxmlformats.org/officeDocument/2006/relationships" xmlns:m="http://schemas.openxmlformats.org/officeDocument/2006/math" xmlns:v="urn:schemas-microsoft-com:vml" xmlns:wp14="http://schemas.microsoft.com/office/word/2010/wordprocessingDrawing" xmlns:wp="http://schemas.openxmlformats.org/drawingml/2006/wordprocessingDrawing" xmlns:w10="urn:schemas-microsoft-com:office:word" xmlns:w="http://schemas.openxmlformats.org/wordprocessingml/2006/main" xmlns:w14="http://schemas.microsoft.com/office/word/2010/wordml" xmlns:w15="http://schemas.microsoft.com/office/word/2012/wordml" xmlns:w16cex="http://schemas.microsoft.com/office/word/2018/wordml/cex" xmlns:w16cid="http://schemas.microsoft.com/office/word/2016/wordml/cid" xmlns:w16="http://schemas.microsoft.com/office/word/2018/wordml" xmlns:w16du="http://schemas.microsoft.com/office/word/2023/wordml/word16du" xmlns:w16sdtdh="http://schemas.microsoft.com/office/word/2020/wordml/sdtdatahash" xmlns:w16se="http://schemas.microsoft.com/office/word/2015/wordml/symex" xmlns:wpg="http://schemas.microsoft.com/office/word/2010/wordprocessingGroup" xmlns:wpi="http://schemas.microsoft.com/office/word/2010/wordprocessingInk" xmlns:wne="http://schemas.microsoft.com/office/word/2006/wordml" xmlns:wps="http://schemas.microsoft.com/office/word/2010/wordprocessingShape" xmlns:a="http://schemas.openxmlformats.org/drawingml/2006/main" xmlns:a16="http://schemas.microsoft.com/office/drawing/2014/main" xmlns:pic="http://schemas.openxmlformats.org/drawingml/2006/picture" xmlns:a14="http://schemas.microsoft.com/office/drawing/2010/main" mc:Ignorable="w14 w15 w16se w16cid w16 w16cex w16sdtdh w16du wp14">
   <w:p>
     <w:pPr>
       <w:pStyle w:val="En-tte"/>
@@ -1561,7 +1573,7 @@
         <w:ind w:left="360" w:hanging="360"/>
       </w:pPr>
       <w:rPr>
-        <w:rFonts w:ascii="Symbol" w:hAnsi="Symbol" w:hint="default"/>
+        <w:rFonts w:hint="default" w:ascii="Symbol" w:hAnsi="Symbol"/>
       </w:rPr>
     </w:lvl>
     <w:lvl w:ilvl="1" w:tplc="10090003">
@@ -1573,7 +1585,7 @@
         <w:ind w:left="1080" w:hanging="360"/>
       </w:pPr>
       <w:rPr>
-        <w:rFonts w:ascii="Courier New" w:hAnsi="Courier New" w:cs="Courier New" w:hint="default"/>
+        <w:rFonts w:hint="default" w:ascii="Courier New" w:hAnsi="Courier New" w:cs="Courier New"/>
       </w:rPr>
     </w:lvl>
     <w:lvl w:ilvl="2" w:tplc="10090005" w:tentative="1">
@@ -1585,7 +1597,7 @@
         <w:ind w:left="1800" w:hanging="360"/>
       </w:pPr>
       <w:rPr>
-        <w:rFonts w:ascii="Wingdings" w:hAnsi="Wingdings" w:hint="default"/>
+        <w:rFonts w:hint="default" w:ascii="Wingdings" w:hAnsi="Wingdings"/>
       </w:rPr>
     </w:lvl>
     <w:lvl w:ilvl="3" w:tplc="10090001" w:tentative="1">
@@ -1597,7 +1609,7 @@
         <w:ind w:left="2520" w:hanging="360"/>
       </w:pPr>
       <w:rPr>
-        <w:rFonts w:ascii="Symbol" w:hAnsi="Symbol" w:hint="default"/>
+        <w:rFonts w:hint="default" w:ascii="Symbol" w:hAnsi="Symbol"/>
       </w:rPr>
     </w:lvl>
     <w:lvl w:ilvl="4" w:tplc="10090003" w:tentative="1">
@@ -1609,7 +1621,7 @@
         <w:ind w:left="3240" w:hanging="360"/>
       </w:pPr>
       <w:rPr>
-        <w:rFonts w:ascii="Courier New" w:hAnsi="Courier New" w:cs="Courier New" w:hint="default"/>
+        <w:rFonts w:hint="default" w:ascii="Courier New" w:hAnsi="Courier New" w:cs="Courier New"/>
       </w:rPr>
     </w:lvl>
     <w:lvl w:ilvl="5" w:tplc="10090005" w:tentative="1">
@@ -1621,7 +1633,7 @@
         <w:ind w:left="3960" w:hanging="360"/>
       </w:pPr>
       <w:rPr>
-        <w:rFonts w:ascii="Wingdings" w:hAnsi="Wingdings" w:hint="default"/>
+        <w:rFonts w:hint="default" w:ascii="Wingdings" w:hAnsi="Wingdings"/>
       </w:rPr>
     </w:lvl>
     <w:lvl w:ilvl="6" w:tplc="10090001" w:tentative="1">
@@ -1633,7 +1645,7 @@
         <w:ind w:left="4680" w:hanging="360"/>
       </w:pPr>
       <w:rPr>
-        <w:rFonts w:ascii="Symbol" w:hAnsi="Symbol" w:hint="default"/>
+        <w:rFonts w:hint="default" w:ascii="Symbol" w:hAnsi="Symbol"/>
       </w:rPr>
     </w:lvl>
     <w:lvl w:ilvl="7" w:tplc="10090003" w:tentative="1">
@@ -1645,7 +1657,7 @@
         <w:ind w:left="5400" w:hanging="360"/>
       </w:pPr>
       <w:rPr>
-        <w:rFonts w:ascii="Courier New" w:hAnsi="Courier New" w:cs="Courier New" w:hint="default"/>
+        <w:rFonts w:hint="default" w:ascii="Courier New" w:hAnsi="Courier New" w:cs="Courier New"/>
       </w:rPr>
     </w:lvl>
     <w:lvl w:ilvl="8" w:tplc="10090005" w:tentative="1">
@@ -1657,7 +1669,7 @@
         <w:ind w:left="6120" w:hanging="360"/>
       </w:pPr>
       <w:rPr>
-        <w:rFonts w:ascii="Wingdings" w:hAnsi="Wingdings" w:hint="default"/>
+        <w:rFonts w:hint="default" w:ascii="Wingdings" w:hAnsi="Wingdings"/>
       </w:rPr>
     </w:lvl>
   </w:abstractNum>
@@ -1674,7 +1686,7 @@
         <w:ind w:left="360" w:hanging="360"/>
       </w:pPr>
       <w:rPr>
-        <w:rFonts w:ascii="Symbol" w:hAnsi="Symbol" w:hint="default"/>
+        <w:rFonts w:hint="default" w:ascii="Symbol" w:hAnsi="Symbol"/>
       </w:rPr>
     </w:lvl>
     <w:lvl w:ilvl="1" w:tplc="10090003">
@@ -1686,7 +1698,7 @@
         <w:ind w:left="1080" w:hanging="360"/>
       </w:pPr>
       <w:rPr>
-        <w:rFonts w:ascii="Courier New" w:hAnsi="Courier New" w:cs="Courier New" w:hint="default"/>
+        <w:rFonts w:hint="default" w:ascii="Courier New" w:hAnsi="Courier New" w:cs="Courier New"/>
       </w:rPr>
     </w:lvl>
     <w:lvl w:ilvl="2" w:tplc="10090001">
@@ -1698,7 +1710,7 @@
         <w:ind w:left="1800" w:hanging="360"/>
       </w:pPr>
       <w:rPr>
-        <w:rFonts w:ascii="Symbol" w:hAnsi="Symbol" w:hint="default"/>
+        <w:rFonts w:hint="default" w:ascii="Symbol" w:hAnsi="Symbol"/>
       </w:rPr>
     </w:lvl>
     <w:lvl w:ilvl="3" w:tplc="10090001" w:tentative="1">
@@ -1710,7 +1722,7 @@
         <w:ind w:left="2520" w:hanging="360"/>
       </w:pPr>
       <w:rPr>
-        <w:rFonts w:ascii="Symbol" w:hAnsi="Symbol" w:hint="default"/>
+        <w:rFonts w:hint="default" w:ascii="Symbol" w:hAnsi="Symbol"/>
       </w:rPr>
     </w:lvl>
     <w:lvl w:ilvl="4" w:tplc="10090003" w:tentative="1">
@@ -1722,7 +1734,7 @@
         <w:ind w:left="3240" w:hanging="360"/>
       </w:pPr>
       <w:rPr>
-        <w:rFonts w:ascii="Courier New" w:hAnsi="Courier New" w:cs="Courier New" w:hint="default"/>
+        <w:rFonts w:hint="default" w:ascii="Courier New" w:hAnsi="Courier New" w:cs="Courier New"/>
       </w:rPr>
     </w:lvl>
     <w:lvl w:ilvl="5" w:tplc="10090005" w:tentative="1">
@@ -1734,7 +1746,7 @@
         <w:ind w:left="3960" w:hanging="360"/>
       </w:pPr>
       <w:rPr>
-        <w:rFonts w:ascii="Wingdings" w:hAnsi="Wingdings" w:hint="default"/>
+        <w:rFonts w:hint="default" w:ascii="Wingdings" w:hAnsi="Wingdings"/>
       </w:rPr>
     </w:lvl>
     <w:lvl w:ilvl="6" w:tplc="10090001" w:tentative="1">
@@ -1746,7 +1758,7 @@
         <w:ind w:left="4680" w:hanging="360"/>
       </w:pPr>
       <w:rPr>
-        <w:rFonts w:ascii="Symbol" w:hAnsi="Symbol" w:hint="default"/>
+        <w:rFonts w:hint="default" w:ascii="Symbol" w:hAnsi="Symbol"/>
       </w:rPr>
     </w:lvl>
     <w:lvl w:ilvl="7" w:tplc="10090003" w:tentative="1">
@@ -1758,7 +1770,7 @@
         <w:ind w:left="5400" w:hanging="360"/>
       </w:pPr>
       <w:rPr>
-        <w:rFonts w:ascii="Courier New" w:hAnsi="Courier New" w:cs="Courier New" w:hint="default"/>
+        <w:rFonts w:hint="default" w:ascii="Courier New" w:hAnsi="Courier New" w:cs="Courier New"/>
       </w:rPr>
     </w:lvl>
     <w:lvl w:ilvl="8" w:tplc="10090005" w:tentative="1">
@@ -1770,7 +1782,7 @@
         <w:ind w:left="6120" w:hanging="360"/>
       </w:pPr>
       <w:rPr>
-        <w:rFonts w:ascii="Wingdings" w:hAnsi="Wingdings" w:hint="default"/>
+        <w:rFonts w:hint="default" w:ascii="Wingdings" w:hAnsi="Wingdings"/>
       </w:rPr>
     </w:lvl>
   </w:abstractNum>
@@ -1787,7 +1799,7 @@
         <w:ind w:left="360" w:hanging="360"/>
       </w:pPr>
       <w:rPr>
-        <w:rFonts w:ascii="Symbol" w:hAnsi="Symbol" w:hint="default"/>
+        <w:rFonts w:hint="default" w:ascii="Symbol" w:hAnsi="Symbol"/>
       </w:rPr>
     </w:lvl>
     <w:lvl w:ilvl="1" w:tplc="10090003">
@@ -1799,7 +1811,7 @@
         <w:ind w:left="1080" w:hanging="360"/>
       </w:pPr>
       <w:rPr>
-        <w:rFonts w:ascii="Courier New" w:hAnsi="Courier New" w:cs="Courier New" w:hint="default"/>
+        <w:rFonts w:hint="default" w:ascii="Courier New" w:hAnsi="Courier New" w:cs="Courier New"/>
       </w:rPr>
     </w:lvl>
     <w:lvl w:ilvl="2" w:tplc="10090005" w:tentative="1">
@@ -1811,7 +1823,7 @@
         <w:ind w:left="1800" w:hanging="360"/>
       </w:pPr>
       <w:rPr>
-        <w:rFonts w:ascii="Wingdings" w:hAnsi="Wingdings" w:hint="default"/>
+        <w:rFonts w:hint="default" w:ascii="Wingdings" w:hAnsi="Wingdings"/>
       </w:rPr>
     </w:lvl>
     <w:lvl w:ilvl="3" w:tplc="10090001" w:tentative="1">
@@ -1823,7 +1835,7 @@
         <w:ind w:left="2520" w:hanging="360"/>
       </w:pPr>
       <w:rPr>
-        <w:rFonts w:ascii="Symbol" w:hAnsi="Symbol" w:hint="default"/>
+        <w:rFonts w:hint="default" w:ascii="Symbol" w:hAnsi="Symbol"/>
       </w:rPr>
     </w:lvl>
     <w:lvl w:ilvl="4" w:tplc="10090003" w:tentative="1">
@@ -1835,7 +1847,7 @@
         <w:ind w:left="3240" w:hanging="360"/>
       </w:pPr>
       <w:rPr>
-        <w:rFonts w:ascii="Courier New" w:hAnsi="Courier New" w:cs="Courier New" w:hint="default"/>
+        <w:rFonts w:hint="default" w:ascii="Courier New" w:hAnsi="Courier New" w:cs="Courier New"/>
       </w:rPr>
     </w:lvl>
     <w:lvl w:ilvl="5" w:tplc="10090005" w:tentative="1">
@@ -1847,7 +1859,7 @@
         <w:ind w:left="3960" w:hanging="360"/>
       </w:pPr>
       <w:rPr>
-        <w:rFonts w:ascii="Wingdings" w:hAnsi="Wingdings" w:hint="default"/>
+        <w:rFonts w:hint="default" w:ascii="Wingdings" w:hAnsi="Wingdings"/>
       </w:rPr>
     </w:lvl>
     <w:lvl w:ilvl="6" w:tplc="10090001" w:tentative="1">
@@ -1859,7 +1871,7 @@
         <w:ind w:left="4680" w:hanging="360"/>
       </w:pPr>
       <w:rPr>
-        <w:rFonts w:ascii="Symbol" w:hAnsi="Symbol" w:hint="default"/>
+        <w:rFonts w:hint="default" w:ascii="Symbol" w:hAnsi="Symbol"/>
       </w:rPr>
     </w:lvl>
     <w:lvl w:ilvl="7" w:tplc="10090003" w:tentative="1">
@@ -1871,7 +1883,7 @@
         <w:ind w:left="5400" w:hanging="360"/>
       </w:pPr>
       <w:rPr>
-        <w:rFonts w:ascii="Courier New" w:hAnsi="Courier New" w:cs="Courier New" w:hint="default"/>
+        <w:rFonts w:hint="default" w:ascii="Courier New" w:hAnsi="Courier New" w:cs="Courier New"/>
       </w:rPr>
     </w:lvl>
     <w:lvl w:ilvl="8" w:tplc="10090005" w:tentative="1">
@@ -1883,7 +1895,7 @@
         <w:ind w:left="6120" w:hanging="360"/>
       </w:pPr>
       <w:rPr>
-        <w:rFonts w:ascii="Wingdings" w:hAnsi="Wingdings" w:hint="default"/>
+        <w:rFonts w:hint="default" w:ascii="Wingdings" w:hAnsi="Wingdings"/>
       </w:rPr>
     </w:lvl>
   </w:abstractNum>
@@ -1900,7 +1912,7 @@
         <w:ind w:left="360" w:hanging="360"/>
       </w:pPr>
       <w:rPr>
-        <w:rFonts w:ascii="Symbol" w:hAnsi="Symbol" w:hint="default"/>
+        <w:rFonts w:hint="default" w:ascii="Symbol" w:hAnsi="Symbol"/>
       </w:rPr>
     </w:lvl>
     <w:lvl w:ilvl="1" w:tplc="10090003">
@@ -1912,7 +1924,7 @@
         <w:ind w:left="1080" w:hanging="360"/>
       </w:pPr>
       <w:rPr>
-        <w:rFonts w:ascii="Courier New" w:hAnsi="Courier New" w:cs="Courier New" w:hint="default"/>
+        <w:rFonts w:hint="default" w:ascii="Courier New" w:hAnsi="Courier New" w:cs="Courier New"/>
       </w:rPr>
     </w:lvl>
     <w:lvl w:ilvl="2" w:tplc="10090005" w:tentative="1">
@@ -1924,7 +1936,7 @@
         <w:ind w:left="1800" w:hanging="360"/>
       </w:pPr>
       <w:rPr>
-        <w:rFonts w:ascii="Wingdings" w:hAnsi="Wingdings" w:hint="default"/>
+        <w:rFonts w:hint="default" w:ascii="Wingdings" w:hAnsi="Wingdings"/>
       </w:rPr>
     </w:lvl>
     <w:lvl w:ilvl="3" w:tplc="10090001" w:tentative="1">
@@ -1936,7 +1948,7 @@
         <w:ind w:left="2520" w:hanging="360"/>
       </w:pPr>
       <w:rPr>
-        <w:rFonts w:ascii="Symbol" w:hAnsi="Symbol" w:hint="default"/>
+        <w:rFonts w:hint="default" w:ascii="Symbol" w:hAnsi="Symbol"/>
       </w:rPr>
     </w:lvl>
     <w:lvl w:ilvl="4" w:tplc="10090003" w:tentative="1">
@@ -1948,7 +1960,7 @@
         <w:ind w:left="3240" w:hanging="360"/>
       </w:pPr>
       <w:rPr>
-        <w:rFonts w:ascii="Courier New" w:hAnsi="Courier New" w:cs="Courier New" w:hint="default"/>
+        <w:rFonts w:hint="default" w:ascii="Courier New" w:hAnsi="Courier New" w:cs="Courier New"/>
       </w:rPr>
     </w:lvl>
     <w:lvl w:ilvl="5" w:tplc="10090005" w:tentative="1">
@@ -1960,7 +1972,7 @@
         <w:ind w:left="3960" w:hanging="360"/>
       </w:pPr>
       <w:rPr>
-        <w:rFonts w:ascii="Wingdings" w:hAnsi="Wingdings" w:hint="default"/>
+        <w:rFonts w:hint="default" w:ascii="Wingdings" w:hAnsi="Wingdings"/>
       </w:rPr>
     </w:lvl>
     <w:lvl w:ilvl="6" w:tplc="10090001" w:tentative="1">
@@ -1972,7 +1984,7 @@
         <w:ind w:left="4680" w:hanging="360"/>
       </w:pPr>
       <w:rPr>
-        <w:rFonts w:ascii="Symbol" w:hAnsi="Symbol" w:hint="default"/>
+        <w:rFonts w:hint="default" w:ascii="Symbol" w:hAnsi="Symbol"/>
       </w:rPr>
     </w:lvl>
     <w:lvl w:ilvl="7" w:tplc="10090003" w:tentative="1">
@@ -1984,7 +1996,7 @@
         <w:ind w:left="5400" w:hanging="360"/>
       </w:pPr>
       <w:rPr>
-        <w:rFonts w:ascii="Courier New" w:hAnsi="Courier New" w:cs="Courier New" w:hint="default"/>
+        <w:rFonts w:hint="default" w:ascii="Courier New" w:hAnsi="Courier New" w:cs="Courier New"/>
       </w:rPr>
     </w:lvl>
     <w:lvl w:ilvl="8" w:tplc="10090005" w:tentative="1">
@@ -1996,7 +2008,7 @@
         <w:ind w:left="6120" w:hanging="360"/>
       </w:pPr>
       <w:rPr>
-        <w:rFonts w:ascii="Wingdings" w:hAnsi="Wingdings" w:hint="default"/>
+        <w:rFonts w:hint="default" w:ascii="Wingdings" w:hAnsi="Wingdings"/>
       </w:rPr>
     </w:lvl>
   </w:abstractNum>
@@ -2013,7 +2025,7 @@
         <w:ind w:left="360" w:hanging="360"/>
       </w:pPr>
       <w:rPr>
-        <w:rFonts w:ascii="Symbol" w:hAnsi="Symbol" w:hint="default"/>
+        <w:rFonts w:hint="default" w:ascii="Symbol" w:hAnsi="Symbol"/>
       </w:rPr>
     </w:lvl>
     <w:lvl w:ilvl="1" w:tplc="10090003" w:tentative="1">
@@ -2025,7 +2037,7 @@
         <w:ind w:left="1080" w:hanging="360"/>
       </w:pPr>
       <w:rPr>
-        <w:rFonts w:ascii="Courier New" w:hAnsi="Courier New" w:cs="Courier New" w:hint="default"/>
+        <w:rFonts w:hint="default" w:ascii="Courier New" w:hAnsi="Courier New" w:cs="Courier New"/>
       </w:rPr>
     </w:lvl>
     <w:lvl w:ilvl="2" w:tplc="10090005" w:tentative="1">
@@ -2037,7 +2049,7 @@
         <w:ind w:left="1800" w:hanging="360"/>
       </w:pPr>
       <w:rPr>
-        <w:rFonts w:ascii="Wingdings" w:hAnsi="Wingdings" w:hint="default"/>
+        <w:rFonts w:hint="default" w:ascii="Wingdings" w:hAnsi="Wingdings"/>
       </w:rPr>
     </w:lvl>
     <w:lvl w:ilvl="3" w:tplc="10090001" w:tentative="1">
@@ -2049,7 +2061,7 @@
         <w:ind w:left="2520" w:hanging="360"/>
       </w:pPr>
       <w:rPr>
-        <w:rFonts w:ascii="Symbol" w:hAnsi="Symbol" w:hint="default"/>
+        <w:rFonts w:hint="default" w:ascii="Symbol" w:hAnsi="Symbol"/>
       </w:rPr>
     </w:lvl>
     <w:lvl w:ilvl="4" w:tplc="10090003" w:tentative="1">
@@ -2061,7 +2073,7 @@
         <w:ind w:left="3240" w:hanging="360"/>
       </w:pPr>
       <w:rPr>
-        <w:rFonts w:ascii="Courier New" w:hAnsi="Courier New" w:cs="Courier New" w:hint="default"/>
+        <w:rFonts w:hint="default" w:ascii="Courier New" w:hAnsi="Courier New" w:cs="Courier New"/>
       </w:rPr>
     </w:lvl>
     <w:lvl w:ilvl="5" w:tplc="10090005" w:tentative="1">
@@ -2073,7 +2085,7 @@
         <w:ind w:left="3960" w:hanging="360"/>
       </w:pPr>
       <w:rPr>
-        <w:rFonts w:ascii="Wingdings" w:hAnsi="Wingdings" w:hint="default"/>
+        <w:rFonts w:hint="default" w:ascii="Wingdings" w:hAnsi="Wingdings"/>
       </w:rPr>
     </w:lvl>
     <w:lvl w:ilvl="6" w:tplc="10090001" w:tentative="1">
@@ -2085,7 +2097,7 @@
         <w:ind w:left="4680" w:hanging="360"/>
       </w:pPr>
       <w:rPr>
-        <w:rFonts w:ascii="Symbol" w:hAnsi="Symbol" w:hint="default"/>
+        <w:rFonts w:hint="default" w:ascii="Symbol" w:hAnsi="Symbol"/>
       </w:rPr>
     </w:lvl>
     <w:lvl w:ilvl="7" w:tplc="10090003" w:tentative="1">
@@ -2097,7 +2109,7 @@
         <w:ind w:left="5400" w:hanging="360"/>
       </w:pPr>
       <w:rPr>
-        <w:rFonts w:ascii="Courier New" w:hAnsi="Courier New" w:cs="Courier New" w:hint="default"/>
+        <w:rFonts w:hint="default" w:ascii="Courier New" w:hAnsi="Courier New" w:cs="Courier New"/>
       </w:rPr>
     </w:lvl>
     <w:lvl w:ilvl="8" w:tplc="10090005" w:tentative="1">
@@ -2109,7 +2121,7 @@
         <w:ind w:left="6120" w:hanging="360"/>
       </w:pPr>
       <w:rPr>
-        <w:rFonts w:ascii="Wingdings" w:hAnsi="Wingdings" w:hint="default"/>
+        <w:rFonts w:hint="default" w:ascii="Wingdings" w:hAnsi="Wingdings"/>
       </w:rPr>
     </w:lvl>
   </w:abstractNum>
@@ -2126,7 +2138,7 @@
         <w:ind w:left="360" w:hanging="360"/>
       </w:pPr>
       <w:rPr>
-        <w:rFonts w:ascii="Symbol" w:hAnsi="Symbol" w:hint="default"/>
+        <w:rFonts w:hint="default" w:ascii="Symbol" w:hAnsi="Symbol"/>
       </w:rPr>
     </w:lvl>
     <w:lvl w:ilvl="1" w:tplc="10090003">
@@ -2138,7 +2150,7 @@
         <w:ind w:left="1080" w:hanging="360"/>
       </w:pPr>
       <w:rPr>
-        <w:rFonts w:ascii="Courier New" w:hAnsi="Courier New" w:cs="Courier New" w:hint="default"/>
+        <w:rFonts w:hint="default" w:ascii="Courier New" w:hAnsi="Courier New" w:cs="Courier New"/>
       </w:rPr>
     </w:lvl>
     <w:lvl w:ilvl="2" w:tplc="10090001">
@@ -2150,7 +2162,7 @@
         <w:ind w:left="1800" w:hanging="360"/>
       </w:pPr>
       <w:rPr>
-        <w:rFonts w:ascii="Symbol" w:hAnsi="Symbol" w:hint="default"/>
+        <w:rFonts w:hint="default" w:ascii="Symbol" w:hAnsi="Symbol"/>
       </w:rPr>
     </w:lvl>
     <w:lvl w:ilvl="3" w:tplc="10090001">
@@ -2162,7 +2174,7 @@
         <w:ind w:left="2520" w:hanging="360"/>
       </w:pPr>
       <w:rPr>
-        <w:rFonts w:ascii="Symbol" w:hAnsi="Symbol" w:hint="default"/>
+        <w:rFonts w:hint="default" w:ascii="Symbol" w:hAnsi="Symbol"/>
       </w:rPr>
     </w:lvl>
     <w:lvl w:ilvl="4" w:tplc="10090003" w:tentative="1">
@@ -2174,7 +2186,7 @@
         <w:ind w:left="3240" w:hanging="360"/>
       </w:pPr>
       <w:rPr>
-        <w:rFonts w:ascii="Courier New" w:hAnsi="Courier New" w:cs="Courier New" w:hint="default"/>
+        <w:rFonts w:hint="default" w:ascii="Courier New" w:hAnsi="Courier New" w:cs="Courier New"/>
       </w:rPr>
     </w:lvl>
     <w:lvl w:ilvl="5" w:tplc="10090005" w:tentative="1">
@@ -2186,7 +2198,7 @@
         <w:ind w:left="3960" w:hanging="360"/>
       </w:pPr>
       <w:rPr>
-        <w:rFonts w:ascii="Wingdings" w:hAnsi="Wingdings" w:hint="default"/>
+        <w:rFonts w:hint="default" w:ascii="Wingdings" w:hAnsi="Wingdings"/>
       </w:rPr>
     </w:lvl>
     <w:lvl w:ilvl="6" w:tplc="10090001" w:tentative="1">
@@ -2198,7 +2210,7 @@
         <w:ind w:left="4680" w:hanging="360"/>
       </w:pPr>
       <w:rPr>
-        <w:rFonts w:ascii="Symbol" w:hAnsi="Symbol" w:hint="default"/>
+        <w:rFonts w:hint="default" w:ascii="Symbol" w:hAnsi="Symbol"/>
       </w:rPr>
     </w:lvl>
     <w:lvl w:ilvl="7" w:tplc="10090003" w:tentative="1">
@@ -2210,7 +2222,7 @@
         <w:ind w:left="5400" w:hanging="360"/>
       </w:pPr>
       <w:rPr>
-        <w:rFonts w:ascii="Courier New" w:hAnsi="Courier New" w:cs="Courier New" w:hint="default"/>
+        <w:rFonts w:hint="default" w:ascii="Courier New" w:hAnsi="Courier New" w:cs="Courier New"/>
       </w:rPr>
     </w:lvl>
     <w:lvl w:ilvl="8" w:tplc="10090005" w:tentative="1">
@@ -2222,7 +2234,7 @@
         <w:ind w:left="6120" w:hanging="360"/>
       </w:pPr>
       <w:rPr>
-        <w:rFonts w:ascii="Wingdings" w:hAnsi="Wingdings" w:hint="default"/>
+        <w:rFonts w:hint="default" w:ascii="Wingdings" w:hAnsi="Wingdings"/>
       </w:rPr>
     </w:lvl>
   </w:abstractNum>
@@ -2239,7 +2251,7 @@
         <w:ind w:left="360" w:hanging="360"/>
       </w:pPr>
       <w:rPr>
-        <w:rFonts w:ascii="Symbol" w:hAnsi="Symbol" w:hint="default"/>
+        <w:rFonts w:hint="default" w:ascii="Symbol" w:hAnsi="Symbol"/>
       </w:rPr>
     </w:lvl>
     <w:lvl w:ilvl="1" w:tplc="10090003" w:tentative="1">
@@ -2251,7 +2263,7 @@
         <w:ind w:left="1080" w:hanging="360"/>
       </w:pPr>
       <w:rPr>
-        <w:rFonts w:ascii="Courier New" w:hAnsi="Courier New" w:cs="Courier New" w:hint="default"/>
+        <w:rFonts w:hint="default" w:ascii="Courier New" w:hAnsi="Courier New" w:cs="Courier New"/>
       </w:rPr>
     </w:lvl>
     <w:lvl w:ilvl="2" w:tplc="10090005" w:tentative="1">
@@ -2263,7 +2275,7 @@
         <w:ind w:left="1800" w:hanging="360"/>
       </w:pPr>
       <w:rPr>
-        <w:rFonts w:ascii="Wingdings" w:hAnsi="Wingdings" w:hint="default"/>
+        <w:rFonts w:hint="default" w:ascii="Wingdings" w:hAnsi="Wingdings"/>
       </w:rPr>
     </w:lvl>
     <w:lvl w:ilvl="3" w:tplc="10090001" w:tentative="1">
@@ -2275,7 +2287,7 @@
         <w:ind w:left="2520" w:hanging="360"/>
       </w:pPr>
       <w:rPr>
-        <w:rFonts w:ascii="Symbol" w:hAnsi="Symbol" w:hint="default"/>
+        <w:rFonts w:hint="default" w:ascii="Symbol" w:hAnsi="Symbol"/>
       </w:rPr>
     </w:lvl>
     <w:lvl w:ilvl="4" w:tplc="10090003" w:tentative="1">
@@ -2287,7 +2299,7 @@
         <w:ind w:left="3240" w:hanging="360"/>
       </w:pPr>
       <w:rPr>
-        <w:rFonts w:ascii="Courier New" w:hAnsi="Courier New" w:cs="Courier New" w:hint="default"/>
+        <w:rFonts w:hint="default" w:ascii="Courier New" w:hAnsi="Courier New" w:cs="Courier New"/>
       </w:rPr>
     </w:lvl>
     <w:lvl w:ilvl="5" w:tplc="10090005" w:tentative="1">
@@ -2299,7 +2311,7 @@
         <w:ind w:left="3960" w:hanging="360"/>
       </w:pPr>
       <w:rPr>
-        <w:rFonts w:ascii="Wingdings" w:hAnsi="Wingdings" w:hint="default"/>
+        <w:rFonts w:hint="default" w:ascii="Wingdings" w:hAnsi="Wingdings"/>
       </w:rPr>
     </w:lvl>
     <w:lvl w:ilvl="6" w:tplc="10090001" w:tentative="1">
@@ -2311,7 +2323,7 @@
         <w:ind w:left="4680" w:hanging="360"/>
       </w:pPr>
       <w:rPr>
-        <w:rFonts w:ascii="Symbol" w:hAnsi="Symbol" w:hint="default"/>
+        <w:rFonts w:hint="default" w:ascii="Symbol" w:hAnsi="Symbol"/>
       </w:rPr>
     </w:lvl>
     <w:lvl w:ilvl="7" w:tplc="10090003" w:tentative="1">
@@ -2323,7 +2335,7 @@
         <w:ind w:left="5400" w:hanging="360"/>
       </w:pPr>
       <w:rPr>
-        <w:rFonts w:ascii="Courier New" w:hAnsi="Courier New" w:cs="Courier New" w:hint="default"/>
+        <w:rFonts w:hint="default" w:ascii="Courier New" w:hAnsi="Courier New" w:cs="Courier New"/>
       </w:rPr>
     </w:lvl>
     <w:lvl w:ilvl="8" w:tplc="10090005" w:tentative="1">
@@ -2335,7 +2347,7 @@
         <w:ind w:left="6120" w:hanging="360"/>
       </w:pPr>
       <w:rPr>
-        <w:rFonts w:ascii="Wingdings" w:hAnsi="Wingdings" w:hint="default"/>
+        <w:rFonts w:hint="default" w:ascii="Wingdings" w:hAnsi="Wingdings"/>
       </w:rPr>
     </w:lvl>
   </w:abstractNum>
@@ -2352,7 +2364,7 @@
         <w:ind w:left="360" w:hanging="360"/>
       </w:pPr>
       <w:rPr>
-        <w:rFonts w:ascii="Symbol" w:hAnsi="Symbol" w:hint="default"/>
+        <w:rFonts w:hint="default" w:ascii="Symbol" w:hAnsi="Symbol"/>
       </w:rPr>
     </w:lvl>
     <w:lvl w:ilvl="1" w:tplc="10090003">
@@ -2364,7 +2376,7 @@
         <w:ind w:left="1080" w:hanging="360"/>
       </w:pPr>
       <w:rPr>
-        <w:rFonts w:ascii="Courier New" w:hAnsi="Courier New" w:cs="Courier New" w:hint="default"/>
+        <w:rFonts w:hint="default" w:ascii="Courier New" w:hAnsi="Courier New" w:cs="Courier New"/>
       </w:rPr>
     </w:lvl>
     <w:lvl w:ilvl="2" w:tplc="10090005" w:tentative="1">
@@ -2376,7 +2388,7 @@
         <w:ind w:left="1800" w:hanging="360"/>
       </w:pPr>
       <w:rPr>
-        <w:rFonts w:ascii="Wingdings" w:hAnsi="Wingdings" w:hint="default"/>
+        <w:rFonts w:hint="default" w:ascii="Wingdings" w:hAnsi="Wingdings"/>
       </w:rPr>
     </w:lvl>
     <w:lvl w:ilvl="3" w:tplc="10090001" w:tentative="1">
@@ -2388,7 +2400,7 @@
         <w:ind w:left="2520" w:hanging="360"/>
       </w:pPr>
       <w:rPr>
-        <w:rFonts w:ascii="Symbol" w:hAnsi="Symbol" w:hint="default"/>
+        <w:rFonts w:hint="default" w:ascii="Symbol" w:hAnsi="Symbol"/>
       </w:rPr>
     </w:lvl>
     <w:lvl w:ilvl="4" w:tplc="10090003" w:tentative="1">
@@ -2400,7 +2412,7 @@
         <w:ind w:left="3240" w:hanging="360"/>
       </w:pPr>
       <w:rPr>
-        <w:rFonts w:ascii="Courier New" w:hAnsi="Courier New" w:cs="Courier New" w:hint="default"/>
+        <w:rFonts w:hint="default" w:ascii="Courier New" w:hAnsi="Courier New" w:cs="Courier New"/>
       </w:rPr>
     </w:lvl>
     <w:lvl w:ilvl="5" w:tplc="10090005" w:tentative="1">
@@ -2412,7 +2424,7 @@
         <w:ind w:left="3960" w:hanging="360"/>
       </w:pPr>
       <w:rPr>
-        <w:rFonts w:ascii="Wingdings" w:hAnsi="Wingdings" w:hint="default"/>
+        <w:rFonts w:hint="default" w:ascii="Wingdings" w:hAnsi="Wingdings"/>
       </w:rPr>
     </w:lvl>
     <w:lvl w:ilvl="6" w:tplc="10090001" w:tentative="1">
@@ -2424,7 +2436,7 @@
         <w:ind w:left="4680" w:hanging="360"/>
       </w:pPr>
       <w:rPr>
-        <w:rFonts w:ascii="Symbol" w:hAnsi="Symbol" w:hint="default"/>
+        <w:rFonts w:hint="default" w:ascii="Symbol" w:hAnsi="Symbol"/>
       </w:rPr>
     </w:lvl>
     <w:lvl w:ilvl="7" w:tplc="10090003" w:tentative="1">
@@ -2436,7 +2448,7 @@
         <w:ind w:left="5400" w:hanging="360"/>
       </w:pPr>
       <w:rPr>
-        <w:rFonts w:ascii="Courier New" w:hAnsi="Courier New" w:cs="Courier New" w:hint="default"/>
+        <w:rFonts w:hint="default" w:ascii="Courier New" w:hAnsi="Courier New" w:cs="Courier New"/>
       </w:rPr>
     </w:lvl>
     <w:lvl w:ilvl="8" w:tplc="10090005" w:tentative="1">
@@ -2448,7 +2460,7 @@
         <w:ind w:left="6120" w:hanging="360"/>
       </w:pPr>
       <w:rPr>
-        <w:rFonts w:ascii="Wingdings" w:hAnsi="Wingdings" w:hint="default"/>
+        <w:rFonts w:hint="default" w:ascii="Wingdings" w:hAnsi="Wingdings"/>
       </w:rPr>
     </w:lvl>
   </w:abstractNum>
@@ -2465,7 +2477,7 @@
         <w:ind w:left="360" w:hanging="360"/>
       </w:pPr>
       <w:rPr>
-        <w:rFonts w:ascii="Symbol" w:hAnsi="Symbol" w:hint="default"/>
+        <w:rFonts w:hint="default" w:ascii="Symbol" w:hAnsi="Symbol"/>
       </w:rPr>
     </w:lvl>
     <w:lvl w:ilvl="1" w:tplc="10090003" w:tentative="1">
@@ -2477,7 +2489,7 @@
         <w:ind w:left="1080" w:hanging="360"/>
       </w:pPr>
       <w:rPr>
-        <w:rFonts w:ascii="Courier New" w:hAnsi="Courier New" w:cs="Courier New" w:hint="default"/>
+        <w:rFonts w:hint="default" w:ascii="Courier New" w:hAnsi="Courier New" w:cs="Courier New"/>
       </w:rPr>
     </w:lvl>
     <w:lvl w:ilvl="2" w:tplc="10090005" w:tentative="1">
@@ -2489,7 +2501,7 @@
         <w:ind w:left="1800" w:hanging="360"/>
       </w:pPr>
       <w:rPr>
-        <w:rFonts w:ascii="Wingdings" w:hAnsi="Wingdings" w:hint="default"/>
+        <w:rFonts w:hint="default" w:ascii="Wingdings" w:hAnsi="Wingdings"/>
       </w:rPr>
     </w:lvl>
     <w:lvl w:ilvl="3" w:tplc="10090001" w:tentative="1">
@@ -2501,7 +2513,7 @@
         <w:ind w:left="2520" w:hanging="360"/>
       </w:pPr>
       <w:rPr>
-        <w:rFonts w:ascii="Symbol" w:hAnsi="Symbol" w:hint="default"/>
+        <w:rFonts w:hint="default" w:ascii="Symbol" w:hAnsi="Symbol"/>
       </w:rPr>
     </w:lvl>
     <w:lvl w:ilvl="4" w:tplc="10090003" w:tentative="1">
@@ -2513,7 +2525,7 @@
         <w:ind w:left="3240" w:hanging="360"/>
       </w:pPr>
       <w:rPr>
-        <w:rFonts w:ascii="Courier New" w:hAnsi="Courier New" w:cs="Courier New" w:hint="default"/>
+        <w:rFonts w:hint="default" w:ascii="Courier New" w:hAnsi="Courier New" w:cs="Courier New"/>
       </w:rPr>
     </w:lvl>
     <w:lvl w:ilvl="5" w:tplc="10090005" w:tentative="1">
@@ -2525,7 +2537,7 @@
         <w:ind w:left="3960" w:hanging="360"/>
       </w:pPr>
       <w:rPr>
-        <w:rFonts w:ascii="Wingdings" w:hAnsi="Wingdings" w:hint="default"/>
+        <w:rFonts w:hint="default" w:ascii="Wingdings" w:hAnsi="Wingdings"/>
       </w:rPr>
     </w:lvl>
     <w:lvl w:ilvl="6" w:tplc="10090001" w:tentative="1">
@@ -2537,7 +2549,7 @@
         <w:ind w:left="4680" w:hanging="360"/>
       </w:pPr>
       <w:rPr>
-        <w:rFonts w:ascii="Symbol" w:hAnsi="Symbol" w:hint="default"/>
+        <w:rFonts w:hint="default" w:ascii="Symbol" w:hAnsi="Symbol"/>
       </w:rPr>
     </w:lvl>
     <w:lvl w:ilvl="7" w:tplc="10090003" w:tentative="1">
@@ -2549,7 +2561,7 @@
         <w:ind w:left="5400" w:hanging="360"/>
       </w:pPr>
       <w:rPr>
-        <w:rFonts w:ascii="Courier New" w:hAnsi="Courier New" w:cs="Courier New" w:hint="default"/>
+        <w:rFonts w:hint="default" w:ascii="Courier New" w:hAnsi="Courier New" w:cs="Courier New"/>
       </w:rPr>
     </w:lvl>
     <w:lvl w:ilvl="8" w:tplc="10090005" w:tentative="1">
@@ -2561,7 +2573,7 @@
         <w:ind w:left="6120" w:hanging="360"/>
       </w:pPr>
       <w:rPr>
-        <w:rFonts w:ascii="Wingdings" w:hAnsi="Wingdings" w:hint="default"/>
+        <w:rFonts w:hint="default" w:ascii="Wingdings" w:hAnsi="Wingdings"/>
       </w:rPr>
     </w:lvl>
   </w:abstractNum>
@@ -2578,7 +2590,7 @@
         <w:ind w:left="360" w:hanging="360"/>
       </w:pPr>
       <w:rPr>
-        <w:rFonts w:ascii="Symbol" w:hAnsi="Symbol" w:hint="default"/>
+        <w:rFonts w:hint="default" w:ascii="Symbol" w:hAnsi="Symbol"/>
       </w:rPr>
     </w:lvl>
     <w:lvl w:ilvl="1" w:tplc="10090003">
@@ -2590,7 +2602,7 @@
         <w:ind w:left="1080" w:hanging="360"/>
       </w:pPr>
       <w:rPr>
-        <w:rFonts w:ascii="Courier New" w:hAnsi="Courier New" w:cs="Courier New" w:hint="default"/>
+        <w:rFonts w:hint="default" w:ascii="Courier New" w:hAnsi="Courier New" w:cs="Courier New"/>
       </w:rPr>
     </w:lvl>
     <w:lvl w:ilvl="2" w:tplc="10090005">
@@ -2602,7 +2614,7 @@
         <w:ind w:left="1800" w:hanging="360"/>
       </w:pPr>
       <w:rPr>
-        <w:rFonts w:ascii="Wingdings" w:hAnsi="Wingdings" w:hint="default"/>
+        <w:rFonts w:hint="default" w:ascii="Wingdings" w:hAnsi="Wingdings"/>
       </w:rPr>
     </w:lvl>
     <w:lvl w:ilvl="3" w:tplc="10090001" w:tentative="1">
@@ -2614,7 +2626,7 @@
         <w:ind w:left="2520" w:hanging="360"/>
       </w:pPr>
       <w:rPr>
-        <w:rFonts w:ascii="Symbol" w:hAnsi="Symbol" w:hint="default"/>
+        <w:rFonts w:hint="default" w:ascii="Symbol" w:hAnsi="Symbol"/>
       </w:rPr>
     </w:lvl>
     <w:lvl w:ilvl="4" w:tplc="10090003" w:tentative="1">
@@ -2626,7 +2638,7 @@
         <w:ind w:left="3240" w:hanging="360"/>
       </w:pPr>
       <w:rPr>
-        <w:rFonts w:ascii="Courier New" w:hAnsi="Courier New" w:cs="Courier New" w:hint="default"/>
+        <w:rFonts w:hint="default" w:ascii="Courier New" w:hAnsi="Courier New" w:cs="Courier New"/>
       </w:rPr>
     </w:lvl>
     <w:lvl w:ilvl="5" w:tplc="10090005" w:tentative="1">
@@ -2638,7 +2650,7 @@
         <w:ind w:left="3960" w:hanging="360"/>
       </w:pPr>
       <w:rPr>
-        <w:rFonts w:ascii="Wingdings" w:hAnsi="Wingdings" w:hint="default"/>
+        <w:rFonts w:hint="default" w:ascii="Wingdings" w:hAnsi="Wingdings"/>
       </w:rPr>
     </w:lvl>
     <w:lvl w:ilvl="6" w:tplc="10090001" w:tentative="1">
@@ -2650,7 +2662,7 @@
         <w:ind w:left="4680" w:hanging="360"/>
       </w:pPr>
       <w:rPr>
-        <w:rFonts w:ascii="Symbol" w:hAnsi="Symbol" w:hint="default"/>
+        <w:rFonts w:hint="default" w:ascii="Symbol" w:hAnsi="Symbol"/>
       </w:rPr>
     </w:lvl>
     <w:lvl w:ilvl="7" w:tplc="10090003" w:tentative="1">
@@ -2662,7 +2674,7 @@
         <w:ind w:left="5400" w:hanging="360"/>
       </w:pPr>
       <w:rPr>
-        <w:rFonts w:ascii="Courier New" w:hAnsi="Courier New" w:cs="Courier New" w:hint="default"/>
+        <w:rFonts w:hint="default" w:ascii="Courier New" w:hAnsi="Courier New" w:cs="Courier New"/>
       </w:rPr>
     </w:lvl>
     <w:lvl w:ilvl="8" w:tplc="10090005" w:tentative="1">
@@ -2674,7 +2686,7 @@
         <w:ind w:left="6120" w:hanging="360"/>
       </w:pPr>
       <w:rPr>
-        <w:rFonts w:ascii="Wingdings" w:hAnsi="Wingdings" w:hint="default"/>
+        <w:rFonts w:hint="default" w:ascii="Wingdings" w:hAnsi="Wingdings"/>
       </w:rPr>
     </w:lvl>
   </w:abstractNum>
@@ -2691,7 +2703,7 @@
         <w:ind w:left="360" w:hanging="360"/>
       </w:pPr>
       <w:rPr>
-        <w:rFonts w:ascii="Symbol" w:hAnsi="Symbol" w:hint="default"/>
+        <w:rFonts w:hint="default" w:ascii="Symbol" w:hAnsi="Symbol"/>
       </w:rPr>
     </w:lvl>
     <w:lvl w:ilvl="1" w:tplc="10090003" w:tentative="1">
@@ -2703,7 +2715,7 @@
         <w:ind w:left="1080" w:hanging="360"/>
       </w:pPr>
       <w:rPr>
-        <w:rFonts w:ascii="Courier New" w:hAnsi="Courier New" w:cs="Courier New" w:hint="default"/>
+        <w:rFonts w:hint="default" w:ascii="Courier New" w:hAnsi="Courier New" w:cs="Courier New"/>
       </w:rPr>
     </w:lvl>
     <w:lvl w:ilvl="2" w:tplc="10090005" w:tentative="1">
@@ -2715,7 +2727,7 @@
         <w:ind w:left="1800" w:hanging="360"/>
       </w:pPr>
       <w:rPr>
-        <w:rFonts w:ascii="Wingdings" w:hAnsi="Wingdings" w:hint="default"/>
+        <w:rFonts w:hint="default" w:ascii="Wingdings" w:hAnsi="Wingdings"/>
       </w:rPr>
     </w:lvl>
     <w:lvl w:ilvl="3" w:tplc="10090001" w:tentative="1">
@@ -2727,7 +2739,7 @@
         <w:ind w:left="2520" w:hanging="360"/>
       </w:pPr>
       <w:rPr>
-        <w:rFonts w:ascii="Symbol" w:hAnsi="Symbol" w:hint="default"/>
+        <w:rFonts w:hint="default" w:ascii="Symbol" w:hAnsi="Symbol"/>
       </w:rPr>
     </w:lvl>
     <w:lvl w:ilvl="4" w:tplc="10090003" w:tentative="1">
@@ -2739,7 +2751,7 @@
         <w:ind w:left="3240" w:hanging="360"/>
       </w:pPr>
       <w:rPr>
-        <w:rFonts w:ascii="Courier New" w:hAnsi="Courier New" w:cs="Courier New" w:hint="default"/>
+        <w:rFonts w:hint="default" w:ascii="Courier New" w:hAnsi="Courier New" w:cs="Courier New"/>
       </w:rPr>
     </w:lvl>
     <w:lvl w:ilvl="5" w:tplc="10090005" w:tentative="1">
@@ -2751,7 +2763,7 @@
         <w:ind w:left="3960" w:hanging="360"/>
       </w:pPr>
       <w:rPr>
-        <w:rFonts w:ascii="Wingdings" w:hAnsi="Wingdings" w:hint="default"/>
+        <w:rFonts w:hint="default" w:ascii="Wingdings" w:hAnsi="Wingdings"/>
       </w:rPr>
     </w:lvl>
     <w:lvl w:ilvl="6" w:tplc="10090001" w:tentative="1">
@@ -2763,7 +2775,7 @@
         <w:ind w:left="4680" w:hanging="360"/>
       </w:pPr>
       <w:rPr>
-        <w:rFonts w:ascii="Symbol" w:hAnsi="Symbol" w:hint="default"/>
+        <w:rFonts w:hint="default" w:ascii="Symbol" w:hAnsi="Symbol"/>
       </w:rPr>
     </w:lvl>
     <w:lvl w:ilvl="7" w:tplc="10090003" w:tentative="1">
@@ -2775,7 +2787,7 @@
         <w:ind w:left="5400" w:hanging="360"/>
       </w:pPr>
       <w:rPr>
-        <w:rFonts w:ascii="Courier New" w:hAnsi="Courier New" w:cs="Courier New" w:hint="default"/>
+        <w:rFonts w:hint="default" w:ascii="Courier New" w:hAnsi="Courier New" w:cs="Courier New"/>
       </w:rPr>
     </w:lvl>
     <w:lvl w:ilvl="8" w:tplc="10090005" w:tentative="1">
@@ -2787,7 +2799,7 @@
         <w:ind w:left="6120" w:hanging="360"/>
       </w:pPr>
       <w:rPr>
-        <w:rFonts w:ascii="Wingdings" w:hAnsi="Wingdings" w:hint="default"/>
+        <w:rFonts w:hint="default" w:ascii="Wingdings" w:hAnsi="Wingdings"/>
       </w:rPr>
     </w:lvl>
   </w:abstractNum>
@@ -2804,7 +2816,7 @@
         <w:ind w:left="360" w:hanging="360"/>
       </w:pPr>
       <w:rPr>
-        <w:rFonts w:ascii="Symbol" w:hAnsi="Symbol" w:hint="default"/>
+        <w:rFonts w:hint="default" w:ascii="Symbol" w:hAnsi="Symbol"/>
       </w:rPr>
     </w:lvl>
     <w:lvl w:ilvl="1" w:tplc="10090003">
@@ -2816,7 +2828,7 @@
         <w:ind w:left="1080" w:hanging="360"/>
       </w:pPr>
       <w:rPr>
-        <w:rFonts w:ascii="Courier New" w:hAnsi="Courier New" w:cs="Courier New" w:hint="default"/>
+        <w:rFonts w:hint="default" w:ascii="Courier New" w:hAnsi="Courier New" w:cs="Courier New"/>
       </w:rPr>
     </w:lvl>
     <w:lvl w:ilvl="2" w:tplc="10090001">
@@ -2828,7 +2840,7 @@
         <w:ind w:left="1800" w:hanging="360"/>
       </w:pPr>
       <w:rPr>
-        <w:rFonts w:ascii="Symbol" w:hAnsi="Symbol" w:hint="default"/>
+        <w:rFonts w:hint="default" w:ascii="Symbol" w:hAnsi="Symbol"/>
       </w:rPr>
     </w:lvl>
     <w:lvl w:ilvl="3" w:tplc="10090001" w:tentative="1">
@@ -2840,7 +2852,7 @@
         <w:ind w:left="2520" w:hanging="360"/>
       </w:pPr>
       <w:rPr>
-        <w:rFonts w:ascii="Symbol" w:hAnsi="Symbol" w:hint="default"/>
+        <w:rFonts w:hint="default" w:ascii="Symbol" w:hAnsi="Symbol"/>
       </w:rPr>
     </w:lvl>
     <w:lvl w:ilvl="4" w:tplc="10090003" w:tentative="1">
@@ -2852,7 +2864,7 @@
         <w:ind w:left="3240" w:hanging="360"/>
       </w:pPr>
       <w:rPr>
-        <w:rFonts w:ascii="Courier New" w:hAnsi="Courier New" w:cs="Courier New" w:hint="default"/>
+        <w:rFonts w:hint="default" w:ascii="Courier New" w:hAnsi="Courier New" w:cs="Courier New"/>
       </w:rPr>
     </w:lvl>
     <w:lvl w:ilvl="5" w:tplc="10090005" w:tentative="1">
@@ -2864,7 +2876,7 @@
         <w:ind w:left="3960" w:hanging="360"/>
       </w:pPr>
       <w:rPr>
-        <w:rFonts w:ascii="Wingdings" w:hAnsi="Wingdings" w:hint="default"/>
+        <w:rFonts w:hint="default" w:ascii="Wingdings" w:hAnsi="Wingdings"/>
       </w:rPr>
     </w:lvl>
     <w:lvl w:ilvl="6" w:tplc="10090001" w:tentative="1">
@@ -2876,7 +2888,7 @@
         <w:ind w:left="4680" w:hanging="360"/>
       </w:pPr>
       <w:rPr>
-        <w:rFonts w:ascii="Symbol" w:hAnsi="Symbol" w:hint="default"/>
+        <w:rFonts w:hint="default" w:ascii="Symbol" w:hAnsi="Symbol"/>
       </w:rPr>
     </w:lvl>
     <w:lvl w:ilvl="7" w:tplc="10090003" w:tentative="1">
@@ -2888,7 +2900,7 @@
         <w:ind w:left="5400" w:hanging="360"/>
       </w:pPr>
       <w:rPr>
-        <w:rFonts w:ascii="Courier New" w:hAnsi="Courier New" w:cs="Courier New" w:hint="default"/>
+        <w:rFonts w:hint="default" w:ascii="Courier New" w:hAnsi="Courier New" w:cs="Courier New"/>
       </w:rPr>
     </w:lvl>
     <w:lvl w:ilvl="8" w:tplc="10090005" w:tentative="1">
@@ -2900,7 +2912,7 @@
         <w:ind w:left="6120" w:hanging="360"/>
       </w:pPr>
       <w:rPr>
-        <w:rFonts w:ascii="Wingdings" w:hAnsi="Wingdings" w:hint="default"/>
+        <w:rFonts w:hint="default" w:ascii="Wingdings" w:hAnsi="Wingdings"/>
       </w:rPr>
     </w:lvl>
   </w:abstractNum>
@@ -2917,7 +2929,7 @@
         <w:ind w:left="1080" w:hanging="360"/>
       </w:pPr>
       <w:rPr>
-        <w:rFonts w:ascii="Courier New" w:hAnsi="Courier New" w:cs="Courier New" w:hint="default"/>
+        <w:rFonts w:hint="default" w:ascii="Courier New" w:hAnsi="Courier New" w:cs="Courier New"/>
       </w:rPr>
     </w:lvl>
     <w:lvl w:ilvl="1" w:tplc="10090003" w:tentative="1">
@@ -2929,7 +2941,7 @@
         <w:ind w:left="1800" w:hanging="360"/>
       </w:pPr>
       <w:rPr>
-        <w:rFonts w:ascii="Courier New" w:hAnsi="Courier New" w:cs="Courier New" w:hint="default"/>
+        <w:rFonts w:hint="default" w:ascii="Courier New" w:hAnsi="Courier New" w:cs="Courier New"/>
       </w:rPr>
     </w:lvl>
     <w:lvl w:ilvl="2" w:tplc="10090005" w:tentative="1">
@@ -2941,7 +2953,7 @@
         <w:ind w:left="2520" w:hanging="360"/>
       </w:pPr>
       <w:rPr>
-        <w:rFonts w:ascii="Wingdings" w:hAnsi="Wingdings" w:hint="default"/>
+        <w:rFonts w:hint="default" w:ascii="Wingdings" w:hAnsi="Wingdings"/>
       </w:rPr>
     </w:lvl>
     <w:lvl w:ilvl="3" w:tplc="10090001" w:tentative="1">
@@ -2953,7 +2965,7 @@
         <w:ind w:left="3240" w:hanging="360"/>
       </w:pPr>
       <w:rPr>
-        <w:rFonts w:ascii="Symbol" w:hAnsi="Symbol" w:hint="default"/>
+        <w:rFonts w:hint="default" w:ascii="Symbol" w:hAnsi="Symbol"/>
       </w:rPr>
     </w:lvl>
     <w:lvl w:ilvl="4" w:tplc="10090003" w:tentative="1">
@@ -2965,7 +2977,7 @@
         <w:ind w:left="3960" w:hanging="360"/>
       </w:pPr>
       <w:rPr>
-        <w:rFonts w:ascii="Courier New" w:hAnsi="Courier New" w:cs="Courier New" w:hint="default"/>
+        <w:rFonts w:hint="default" w:ascii="Courier New" w:hAnsi="Courier New" w:cs="Courier New"/>
       </w:rPr>
     </w:lvl>
     <w:lvl w:ilvl="5" w:tplc="10090005" w:tentative="1">
@@ -2977,7 +2989,7 @@
         <w:ind w:left="4680" w:hanging="360"/>
       </w:pPr>
       <w:rPr>
-        <w:rFonts w:ascii="Wingdings" w:hAnsi="Wingdings" w:hint="default"/>
+        <w:rFonts w:hint="default" w:ascii="Wingdings" w:hAnsi="Wingdings"/>
       </w:rPr>
     </w:lvl>
     <w:lvl w:ilvl="6" w:tplc="10090001" w:tentative="1">
@@ -2989,7 +3001,7 @@
         <w:ind w:left="5400" w:hanging="360"/>
       </w:pPr>
       <w:rPr>
-        <w:rFonts w:ascii="Symbol" w:hAnsi="Symbol" w:hint="default"/>
+        <w:rFonts w:hint="default" w:ascii="Symbol" w:hAnsi="Symbol"/>
       </w:rPr>
     </w:lvl>
     <w:lvl w:ilvl="7" w:tplc="10090003" w:tentative="1">
@@ -3001,7 +3013,7 @@
         <w:ind w:left="6120" w:hanging="360"/>
       </w:pPr>
       <w:rPr>
-        <w:rFonts w:ascii="Courier New" w:hAnsi="Courier New" w:cs="Courier New" w:hint="default"/>
+        <w:rFonts w:hint="default" w:ascii="Courier New" w:hAnsi="Courier New" w:cs="Courier New"/>
       </w:rPr>
     </w:lvl>
     <w:lvl w:ilvl="8" w:tplc="10090005" w:tentative="1">
@@ -3013,7 +3025,7 @@
         <w:ind w:left="6840" w:hanging="360"/>
       </w:pPr>
       <w:rPr>
-        <w:rFonts w:ascii="Wingdings" w:hAnsi="Wingdings" w:hint="default"/>
+        <w:rFonts w:hint="default" w:ascii="Wingdings" w:hAnsi="Wingdings"/>
       </w:rPr>
     </w:lvl>
   </w:abstractNum>
@@ -3030,7 +3042,7 @@
         <w:ind w:left="720" w:hanging="360"/>
       </w:pPr>
       <w:rPr>
-        <w:rFonts w:ascii="Courier New" w:hAnsi="Courier New" w:cs="Courier New" w:hint="default"/>
+        <w:rFonts w:hint="default" w:ascii="Courier New" w:hAnsi="Courier New" w:cs="Courier New"/>
       </w:rPr>
     </w:lvl>
     <w:lvl w:ilvl="1" w:tplc="10090003" w:tentative="1">
@@ -3042,7 +3054,7 @@
         <w:ind w:left="1440" w:hanging="360"/>
       </w:pPr>
       <w:rPr>
-        <w:rFonts w:ascii="Courier New" w:hAnsi="Courier New" w:cs="Courier New" w:hint="default"/>
+        <w:rFonts w:hint="default" w:ascii="Courier New" w:hAnsi="Courier New" w:cs="Courier New"/>
       </w:rPr>
     </w:lvl>
     <w:lvl w:ilvl="2" w:tplc="10090005" w:tentative="1">
@@ -3054,7 +3066,7 @@
         <w:ind w:left="2160" w:hanging="360"/>
       </w:pPr>
       <w:rPr>
-        <w:rFonts w:ascii="Wingdings" w:hAnsi="Wingdings" w:hint="default"/>
+        <w:rFonts w:hint="default" w:ascii="Wingdings" w:hAnsi="Wingdings"/>
       </w:rPr>
     </w:lvl>
     <w:lvl w:ilvl="3" w:tplc="10090001" w:tentative="1">
@@ -3066,7 +3078,7 @@
         <w:ind w:left="2880" w:hanging="360"/>
       </w:pPr>
       <w:rPr>
-        <w:rFonts w:ascii="Symbol" w:hAnsi="Symbol" w:hint="default"/>
+        <w:rFonts w:hint="default" w:ascii="Symbol" w:hAnsi="Symbol"/>
       </w:rPr>
     </w:lvl>
     <w:lvl w:ilvl="4" w:tplc="10090003" w:tentative="1">
@@ -3078,7 +3090,7 @@
         <w:ind w:left="3600" w:hanging="360"/>
       </w:pPr>
       <w:rPr>
-        <w:rFonts w:ascii="Courier New" w:hAnsi="Courier New" w:cs="Courier New" w:hint="default"/>
+        <w:rFonts w:hint="default" w:ascii="Courier New" w:hAnsi="Courier New" w:cs="Courier New"/>
       </w:rPr>
     </w:lvl>
     <w:lvl w:ilvl="5" w:tplc="10090005" w:tentative="1">
@@ -3090,7 +3102,7 @@
         <w:ind w:left="4320" w:hanging="360"/>
       </w:pPr>
       <w:rPr>
-        <w:rFonts w:ascii="Wingdings" w:hAnsi="Wingdings" w:hint="default"/>
+        <w:rFonts w:hint="default" w:ascii="Wingdings" w:hAnsi="Wingdings"/>
       </w:rPr>
     </w:lvl>
     <w:lvl w:ilvl="6" w:tplc="10090001" w:tentative="1">
@@ -3102,7 +3114,7 @@
         <w:ind w:left="5040" w:hanging="360"/>
       </w:pPr>
       <w:rPr>
-        <w:rFonts w:ascii="Symbol" w:hAnsi="Symbol" w:hint="default"/>
+        <w:rFonts w:hint="default" w:ascii="Symbol" w:hAnsi="Symbol"/>
       </w:rPr>
     </w:lvl>
     <w:lvl w:ilvl="7" w:tplc="10090003" w:tentative="1">
@@ -3114,7 +3126,7 @@
         <w:ind w:left="5760" w:hanging="360"/>
       </w:pPr>
       <w:rPr>
-        <w:rFonts w:ascii="Courier New" w:hAnsi="Courier New" w:cs="Courier New" w:hint="default"/>
+        <w:rFonts w:hint="default" w:ascii="Courier New" w:hAnsi="Courier New" w:cs="Courier New"/>
       </w:rPr>
     </w:lvl>
     <w:lvl w:ilvl="8" w:tplc="10090005" w:tentative="1">
@@ -3126,7 +3138,7 @@
         <w:ind w:left="6480" w:hanging="360"/>
       </w:pPr>
       <w:rPr>
-        <w:rFonts w:ascii="Wingdings" w:hAnsi="Wingdings" w:hint="default"/>
+        <w:rFonts w:hint="default" w:ascii="Wingdings" w:hAnsi="Wingdings"/>
       </w:rPr>
     </w:lvl>
   </w:abstractNum>
@@ -3180,7 +3192,7 @@
   <w:docDefaults>
     <w:rPrDefault>
       <w:rPr>
-        <w:rFonts w:asciiTheme="minorHAnsi" w:eastAsiaTheme="minorHAnsi" w:hAnsiTheme="minorHAnsi" w:cstheme="minorBidi"/>
+        <w:rFonts w:asciiTheme="minorHAnsi" w:hAnsiTheme="minorHAnsi" w:eastAsiaTheme="minorHAnsi" w:cstheme="minorBidi"/>
         <w:sz w:val="22"/>
         <w:szCs w:val="22"/>
         <w:lang w:val="en-US" w:eastAsia="en-US" w:bidi="ar-SA"/>
@@ -3195,14 +3207,14 @@
   <w:latentStyles w:defLockedState="0" w:defUIPriority="99" w:defSemiHidden="0" w:defUnhideWhenUsed="0" w:defQFormat="0" w:count="376">
     <w:lsdException w:name="Normal" w:uiPriority="0" w:qFormat="1"/>
     <w:lsdException w:name="heading 1" w:uiPriority="9" w:qFormat="1"/>
-    <w:lsdException w:name="heading 2" w:semiHidden="1" w:uiPriority="9" w:unhideWhenUsed="1" w:qFormat="1"/>
-    <w:lsdException w:name="heading 3" w:semiHidden="1" w:uiPriority="9" w:unhideWhenUsed="1" w:qFormat="1"/>
-    <w:lsdException w:name="heading 4" w:semiHidden="1" w:uiPriority="9" w:unhideWhenUsed="1" w:qFormat="1"/>
-    <w:lsdException w:name="heading 5" w:semiHidden="1" w:uiPriority="9" w:unhideWhenUsed="1" w:qFormat="1"/>
-    <w:lsdException w:name="heading 6" w:semiHidden="1" w:uiPriority="9" w:unhideWhenUsed="1" w:qFormat="1"/>
-    <w:lsdException w:name="heading 7" w:semiHidden="1" w:uiPriority="9" w:unhideWhenUsed="1" w:qFormat="1"/>
-    <w:lsdException w:name="heading 8" w:semiHidden="1" w:uiPriority="9" w:unhideWhenUsed="1" w:qFormat="1"/>
-    <w:lsdException w:name="heading 9" w:semiHidden="1" w:uiPriority="9" w:unhideWhenUsed="1" w:qFormat="1"/>
+    <w:lsdException w:name="heading 2" w:uiPriority="9" w:semiHidden="1" w:unhideWhenUsed="1" w:qFormat="1"/>
+    <w:lsdException w:name="heading 3" w:uiPriority="9" w:semiHidden="1" w:unhideWhenUsed="1" w:qFormat="1"/>
+    <w:lsdException w:name="heading 4" w:uiPriority="9" w:semiHidden="1" w:unhideWhenUsed="1" w:qFormat="1"/>
+    <w:lsdException w:name="heading 5" w:uiPriority="9" w:semiHidden="1" w:unhideWhenUsed="1" w:qFormat="1"/>
+    <w:lsdException w:name="heading 6" w:uiPriority="9" w:semiHidden="1" w:unhideWhenUsed="1" w:qFormat="1"/>
+    <w:lsdException w:name="heading 7" w:uiPriority="9" w:semiHidden="1" w:unhideWhenUsed="1" w:qFormat="1"/>
+    <w:lsdException w:name="heading 8" w:uiPriority="9" w:semiHidden="1" w:unhideWhenUsed="1" w:qFormat="1"/>
+    <w:lsdException w:name="heading 9" w:uiPriority="9" w:semiHidden="1" w:unhideWhenUsed="1" w:qFormat="1"/>
     <w:lsdException w:name="index 1" w:semiHidden="1" w:unhideWhenUsed="1"/>
     <w:lsdException w:name="index 2" w:semiHidden="1" w:unhideWhenUsed="1"/>
     <w:lsdException w:name="index 3" w:semiHidden="1" w:unhideWhenUsed="1"/>
@@ -3212,22 +3224,22 @@
     <w:lsdException w:name="index 7" w:semiHidden="1" w:unhideWhenUsed="1"/>
     <w:lsdException w:name="index 8" w:semiHidden="1" w:unhideWhenUsed="1"/>
     <w:lsdException w:name="index 9" w:semiHidden="1" w:unhideWhenUsed="1"/>
-    <w:lsdException w:name="toc 1" w:semiHidden="1" w:uiPriority="39" w:unhideWhenUsed="1"/>
-    <w:lsdException w:name="toc 2" w:semiHidden="1" w:uiPriority="39" w:unhideWhenUsed="1"/>
-    <w:lsdException w:name="toc 3" w:semiHidden="1" w:uiPriority="39" w:unhideWhenUsed="1"/>
-    <w:lsdException w:name="toc 4" w:semiHidden="1" w:uiPriority="39" w:unhideWhenUsed="1"/>
-    <w:lsdException w:name="toc 5" w:semiHidden="1" w:uiPriority="39" w:unhideWhenUsed="1"/>
-    <w:lsdException w:name="toc 6" w:semiHidden="1" w:uiPriority="39" w:unhideWhenUsed="1"/>
-    <w:lsdException w:name="toc 7" w:semiHidden="1" w:uiPriority="39" w:unhideWhenUsed="1"/>
-    <w:lsdException w:name="toc 8" w:semiHidden="1" w:uiPriority="39" w:unhideWhenUsed="1"/>
-    <w:lsdException w:name="toc 9" w:semiHidden="1" w:uiPriority="39" w:unhideWhenUsed="1"/>
+    <w:lsdException w:name="toc 1" w:uiPriority="39" w:semiHidden="1" w:unhideWhenUsed="1"/>
+    <w:lsdException w:name="toc 2" w:uiPriority="39" w:semiHidden="1" w:unhideWhenUsed="1"/>
+    <w:lsdException w:name="toc 3" w:uiPriority="39" w:semiHidden="1" w:unhideWhenUsed="1"/>
+    <w:lsdException w:name="toc 4" w:uiPriority="39" w:semiHidden="1" w:unhideWhenUsed="1"/>
+    <w:lsdException w:name="toc 5" w:uiPriority="39" w:semiHidden="1" w:unhideWhenUsed="1"/>
+    <w:lsdException w:name="toc 6" w:uiPriority="39" w:semiHidden="1" w:unhideWhenUsed="1"/>
+    <w:lsdException w:name="toc 7" w:uiPriority="39" w:semiHidden="1" w:unhideWhenUsed="1"/>
+    <w:lsdException w:name="toc 8" w:uiPriority="39" w:semiHidden="1" w:unhideWhenUsed="1"/>
+    <w:lsdException w:name="toc 9" w:uiPriority="39" w:semiHidden="1" w:unhideWhenUsed="1"/>
     <w:lsdException w:name="Normal Indent" w:semiHidden="1" w:unhideWhenUsed="1"/>
     <w:lsdException w:name="footnote text" w:semiHidden="1" w:unhideWhenUsed="1"/>
     <w:lsdException w:name="annotation text" w:semiHidden="1" w:unhideWhenUsed="1"/>
     <w:lsdException w:name="header" w:semiHidden="1" w:unhideWhenUsed="1"/>
     <w:lsdException w:name="footer" w:semiHidden="1" w:unhideWhenUsed="1"/>
     <w:lsdException w:name="index heading" w:semiHidden="1" w:unhideWhenUsed="1"/>
-    <w:lsdException w:name="caption" w:semiHidden="1" w:uiPriority="35" w:unhideWhenUsed="1" w:qFormat="1"/>
+    <w:lsdException w:name="caption" w:uiPriority="35" w:semiHidden="1" w:unhideWhenUsed="1" w:qFormat="1"/>
     <w:lsdException w:name="table of figures" w:semiHidden="1" w:unhideWhenUsed="1"/>
     <w:lsdException w:name="envelope address" w:semiHidden="1" w:unhideWhenUsed="1"/>
     <w:lsdException w:name="envelope return" w:semiHidden="1" w:unhideWhenUsed="1"/>
@@ -3258,7 +3270,7 @@
     <w:lsdException w:name="Title" w:uiPriority="10" w:qFormat="1"/>
     <w:lsdException w:name="Closing" w:semiHidden="1" w:unhideWhenUsed="1"/>
     <w:lsdException w:name="Signature" w:semiHidden="1" w:unhideWhenUsed="1"/>
-    <w:lsdException w:name="Default Paragraph Font" w:semiHidden="1" w:uiPriority="1" w:unhideWhenUsed="1"/>
+    <w:lsdException w:name="Default Paragraph Font" w:uiPriority="1" w:semiHidden="1" w:unhideWhenUsed="1"/>
     <w:lsdException w:name="Body Text" w:semiHidden="1" w:unhideWhenUsed="1"/>
     <w:lsdException w:name="Body Text Indent" w:semiHidden="1" w:unhideWhenUsed="1"/>
     <w:lsdException w:name="List Continue" w:semiHidden="1" w:unhideWhenUsed="1"/>
@@ -3458,8 +3470,8 @@
     <w:lsdException w:name="Subtle Reference" w:uiPriority="31" w:qFormat="1"/>
     <w:lsdException w:name="Intense Reference" w:uiPriority="32" w:qFormat="1"/>
     <w:lsdException w:name="Book Title" w:uiPriority="33" w:qFormat="1"/>
-    <w:lsdException w:name="Bibliography" w:semiHidden="1" w:uiPriority="37" w:unhideWhenUsed="1"/>
-    <w:lsdException w:name="TOC Heading" w:semiHidden="1" w:uiPriority="39" w:unhideWhenUsed="1" w:qFormat="1"/>
+    <w:lsdException w:name="Bibliography" w:uiPriority="37" w:semiHidden="1" w:unhideWhenUsed="1"/>
+    <w:lsdException w:name="TOC Heading" w:uiPriority="39" w:semiHidden="1" w:unhideWhenUsed="1" w:qFormat="1"/>
     <w:lsdException w:name="Plain Table 1" w:uiPriority="41"/>
     <w:lsdException w:name="Plain Table 2" w:uiPriority="42"/>
     <w:lsdException w:name="Plain Table 3" w:uiPriority="43"/>
@@ -3570,20 +3582,20 @@
     <w:lsdException w:name="Unresolved Mention" w:semiHidden="1" w:unhideWhenUsed="1"/>
     <w:lsdException w:name="Smart Link" w:semiHidden="1" w:unhideWhenUsed="1"/>
   </w:latentStyles>
-  <w:style w:type="paragraph" w:default="1" w:styleId="Normal">
+  <w:style w:type="paragraph" w:styleId="Normal" w:default="1">
     <w:name w:val="Normal"/>
     <w:qFormat/>
     <w:rPr>
       <w:lang w:val="fr-CA"/>
     </w:rPr>
   </w:style>
-  <w:style w:type="character" w:default="1" w:styleId="Policepardfaut">
+  <w:style w:type="character" w:styleId="Policepardfaut" w:default="1">
     <w:name w:val="Default Paragraph Font"/>
     <w:uiPriority w:val="1"/>
     <w:semiHidden/>
     <w:unhideWhenUsed/>
   </w:style>
-  <w:style w:type="table" w:default="1" w:styleId="TableauNormal">
+  <w:style w:type="table" w:styleId="TableauNormal" w:default="1">
     <w:name w:val="Normal Table"/>
     <w:uiPriority w:val="99"/>
     <w:semiHidden/>
@@ -3598,7 +3610,7 @@
       </w:tblCellMar>
     </w:tblPr>
   </w:style>
-  <w:style w:type="numbering" w:default="1" w:styleId="Aucuneliste">
+  <w:style w:type="numbering" w:styleId="Aucuneliste" w:default="1">
     <w:name w:val="No List"/>
     <w:uiPriority w:val="99"/>
     <w:semiHidden/>
@@ -3619,7 +3631,7 @@
       <w:spacing w:after="0" w:line="240" w:lineRule="auto"/>
     </w:pPr>
   </w:style>
-  <w:style w:type="character" w:customStyle="1" w:styleId="En-tteCar">
+  <w:style w:type="character" w:styleId="En-tteCar" w:customStyle="1">
     <w:name w:val="En-tête Car"/>
     <w:basedOn w:val="Policepardfaut"/>
     <w:link w:val="En-tte"/>
@@ -3644,7 +3656,7 @@
       <w:spacing w:after="0" w:line="240" w:lineRule="auto"/>
     </w:pPr>
   </w:style>
-  <w:style w:type="character" w:customStyle="1" w:styleId="PieddepageCar">
+  <w:style w:type="character" w:styleId="PieddepageCar" w:customStyle="1">
     <w:name w:val="Pied de page Car"/>
     <w:basedOn w:val="Policepardfaut"/>
     <w:link w:val="Pieddepage"/>
@@ -3703,7 +3715,7 @@
       <w:szCs w:val="20"/>
     </w:rPr>
   </w:style>
-  <w:style w:type="character" w:customStyle="1" w:styleId="CommentaireCar">
+  <w:style w:type="character" w:styleId="CommentaireCar" w:customStyle="1">
     <w:name w:val="Commentaire Car"/>
     <w:basedOn w:val="Policepardfaut"/>
     <w:link w:val="Commentaire"/>
@@ -3730,7 +3742,7 @@
       <w:bCs/>
     </w:rPr>
   </w:style>
-  <w:style w:type="character" w:customStyle="1" w:styleId="ObjetducommentaireCar">
+  <w:style w:type="character" w:styleId="ObjetducommentaireCar" w:customStyle="1">
     <w:name w:val="Objet du commentaire Car"/>
     <w:basedOn w:val="CommentaireCar"/>
     <w:link w:val="Objetducommentaire"/>

</xml_diff>